<commit_message>
updated resume files and page
</commit_message>
<xml_diff>
--- a/public/docs/BrandonHoskinsCV.docx
+++ b/public/docs/BrandonHoskinsCV.docx
@@ -259,7 +259,7 @@
           <w:sz w:val="20"/>
           <w:szCs w:val="20"/>
         </w:rPr>
-        <w:t xml:space="preserve"> Lifelong learner.</w:t>
+        <w:t xml:space="preserve"> </w:t>
       </w:r>
     </w:p>
     <w:p>
@@ -324,12 +324,9 @@
           <w:szCs w:val="20"/>
           <w:shd w:val="clear" w:color="auto" w:fill="FFFFFF"/>
         </w:rPr>
-        <w:t>JavaScript, SQL, HTML5, CSS3, Python</w:t>
-      </w:r>
-    </w:p>
-    <w:p>
-      <w:pPr>
-        <w:spacing w:after="0" w:line="240" w:lineRule="auto"/>
+        <w:t xml:space="preserve">JavaScript, </w:t>
+      </w:r>
+      <w:r>
         <w:rPr>
           <w:rFonts w:ascii="Arial" w:eastAsia="Times New Roman" w:hAnsi="Arial" w:cs="Arial"/>
           <w:bCs/>
@@ -337,16 +334,49 @@
           <w:szCs w:val="20"/>
           <w:shd w:val="clear" w:color="auto" w:fill="FFFFFF"/>
         </w:rPr>
-      </w:pPr>
-      <w:r>
-        <w:rPr>
-          <w:rFonts w:ascii="Arial" w:eastAsia="Times New Roman" w:hAnsi="Arial" w:cs="Arial"/>
-          <w:b/>
+        <w:t xml:space="preserve">TypeScript, </w:t>
+      </w:r>
+      <w:r>
+        <w:rPr>
+          <w:rFonts w:ascii="Arial" w:eastAsia="Times New Roman" w:hAnsi="Arial" w:cs="Arial"/>
           <w:bCs/>
           <w:sz w:val="20"/>
           <w:szCs w:val="20"/>
           <w:shd w:val="clear" w:color="auto" w:fill="FFFFFF"/>
         </w:rPr>
+        <w:t>SQL, HTML5, CSS3, Python</w:t>
+      </w:r>
+      <w:r>
+        <w:rPr>
+          <w:rFonts w:ascii="Arial" w:eastAsia="Times New Roman" w:hAnsi="Arial" w:cs="Arial"/>
+          <w:bCs/>
+          <w:sz w:val="20"/>
+          <w:szCs w:val="20"/>
+          <w:shd w:val="clear" w:color="auto" w:fill="FFFFFF"/>
+        </w:rPr>
+        <w:t>.</w:t>
+      </w:r>
+    </w:p>
+    <w:p>
+      <w:pPr>
+        <w:spacing w:after="0" w:line="240" w:lineRule="auto"/>
+        <w:rPr>
+          <w:rFonts w:ascii="Arial" w:eastAsia="Times New Roman" w:hAnsi="Arial" w:cs="Arial"/>
+          <w:bCs/>
+          <w:sz w:val="20"/>
+          <w:szCs w:val="20"/>
+          <w:shd w:val="clear" w:color="auto" w:fill="FFFFFF"/>
+        </w:rPr>
+      </w:pPr>
+      <w:r>
+        <w:rPr>
+          <w:rFonts w:ascii="Arial" w:eastAsia="Times New Roman" w:hAnsi="Arial" w:cs="Arial"/>
+          <w:b/>
+          <w:bCs/>
+          <w:sz w:val="20"/>
+          <w:szCs w:val="20"/>
+          <w:shd w:val="clear" w:color="auto" w:fill="FFFFFF"/>
+        </w:rPr>
         <w:t>Libraries and Frameworks</w:t>
       </w:r>
       <w:r>
@@ -439,12 +469,9 @@
           <w:szCs w:val="20"/>
           <w:shd w:val="clear" w:color="auto" w:fill="FFFFFF"/>
         </w:rPr>
-        <w:t>MongoDB, Bootstrap, Tailwind</w:t>
-      </w:r>
-    </w:p>
-    <w:p>
-      <w:pPr>
-        <w:spacing w:after="0" w:line="240" w:lineRule="auto"/>
+        <w:t xml:space="preserve">MongoDB, </w:t>
+      </w:r>
+      <w:r>
         <w:rPr>
           <w:rFonts w:ascii="Arial" w:eastAsia="Times New Roman" w:hAnsi="Arial" w:cs="Arial"/>
           <w:bCs/>
@@ -452,16 +479,69 @@
           <w:szCs w:val="20"/>
           <w:shd w:val="clear" w:color="auto" w:fill="FFFFFF"/>
         </w:rPr>
-      </w:pPr>
-      <w:r>
-        <w:rPr>
-          <w:rFonts w:ascii="Arial" w:eastAsia="Times New Roman" w:hAnsi="Arial" w:cs="Arial"/>
-          <w:b/>
+        <w:t xml:space="preserve">GraphQL, </w:t>
+      </w:r>
+      <w:r>
+        <w:rPr>
+          <w:rFonts w:ascii="Arial" w:eastAsia="Times New Roman" w:hAnsi="Arial" w:cs="Arial"/>
           <w:bCs/>
           <w:sz w:val="20"/>
           <w:szCs w:val="20"/>
           <w:shd w:val="clear" w:color="auto" w:fill="FFFFFF"/>
         </w:rPr>
+        <w:t>Bootstrap, Tailwind</w:t>
+      </w:r>
+      <w:r>
+        <w:rPr>
+          <w:rFonts w:ascii="Arial" w:eastAsia="Times New Roman" w:hAnsi="Arial" w:cs="Arial"/>
+          <w:bCs/>
+          <w:sz w:val="20"/>
+          <w:szCs w:val="20"/>
+          <w:shd w:val="clear" w:color="auto" w:fill="FFFFFF"/>
+        </w:rPr>
+        <w:t>,</w:t>
+      </w:r>
+      <w:r>
+        <w:rPr>
+          <w:rFonts w:ascii="Arial" w:eastAsia="Times New Roman" w:hAnsi="Arial" w:cs="Arial"/>
+          <w:bCs/>
+          <w:sz w:val="20"/>
+          <w:szCs w:val="20"/>
+          <w:shd w:val="clear" w:color="auto" w:fill="FFFFFF"/>
+        </w:rPr>
+        <w:t xml:space="preserve"> </w:t>
+      </w:r>
+      <w:r>
+        <w:rPr>
+          <w:rFonts w:ascii="Arial" w:eastAsia="Times New Roman" w:hAnsi="Arial" w:cs="Arial"/>
+          <w:bCs/>
+          <w:sz w:val="20"/>
+          <w:szCs w:val="20"/>
+          <w:shd w:val="clear" w:color="auto" w:fill="FFFFFF"/>
+        </w:rPr>
+        <w:t>MaterialUI, Aurelia.</w:t>
+      </w:r>
+    </w:p>
+    <w:p>
+      <w:pPr>
+        <w:spacing w:after="0" w:line="240" w:lineRule="auto"/>
+        <w:rPr>
+          <w:rFonts w:ascii="Arial" w:eastAsia="Times New Roman" w:hAnsi="Arial" w:cs="Arial"/>
+          <w:bCs/>
+          <w:sz w:val="20"/>
+          <w:szCs w:val="20"/>
+          <w:shd w:val="clear" w:color="auto" w:fill="FFFFFF"/>
+        </w:rPr>
+      </w:pPr>
+      <w:r>
+        <w:rPr>
+          <w:rFonts w:ascii="Arial" w:eastAsia="Times New Roman" w:hAnsi="Arial" w:cs="Arial"/>
+          <w:b/>
+          <w:bCs/>
+          <w:sz w:val="20"/>
+          <w:szCs w:val="20"/>
+          <w:shd w:val="clear" w:color="auto" w:fill="FFFFFF"/>
+        </w:rPr>
         <w:t xml:space="preserve">Skills: </w:t>
       </w:r>
       <w:r>
@@ -473,6 +553,899 @@
           <w:shd w:val="clear" w:color="auto" w:fill="FFFFFF"/>
         </w:rPr>
         <w:t>Git and GitHub, Mobile Responsiveness and Semantic HTML, Vercel, Heroku, AWS, ORM.</w:t>
+      </w:r>
+    </w:p>
+    <w:p>
+      <w:pPr>
+        <w:spacing w:after="0" w:line="240" w:lineRule="auto"/>
+        <w:rPr>
+          <w:rFonts w:ascii="Arial" w:eastAsia="Times New Roman" w:hAnsi="Arial" w:cs="Arial"/>
+          <w:bCs/>
+          <w:sz w:val="20"/>
+          <w:szCs w:val="20"/>
+          <w:shd w:val="clear" w:color="auto" w:fill="FFFFFF"/>
+        </w:rPr>
+      </w:pPr>
+    </w:p>
+    <w:p>
+      <w:pPr>
+        <w:spacing w:after="80" w:line="240" w:lineRule="auto"/>
+        <w:jc w:val="center"/>
+        <w:rPr>
+          <w:rFonts w:ascii="Arial" w:eastAsia="Times New Roman" w:hAnsi="Arial" w:cs="Arial"/>
+          <w:b/>
+          <w:bCs/>
+          <w:smallCaps/>
+          <w:sz w:val="20"/>
+          <w:szCs w:val="20"/>
+          <w:u w:val="single"/>
+        </w:rPr>
+      </w:pPr>
+      <w:r>
+        <w:rPr>
+          <w:rFonts w:ascii="Arial" w:eastAsia="Times New Roman" w:hAnsi="Arial" w:cs="Arial"/>
+          <w:b/>
+          <w:bCs/>
+          <w:smallCaps/>
+          <w:sz w:val="20"/>
+          <w:szCs w:val="20"/>
+          <w:u w:val="single"/>
+        </w:rPr>
+        <w:t xml:space="preserve">Work </w:t>
+      </w:r>
+      <w:r>
+        <w:rPr>
+          <w:rFonts w:ascii="Arial" w:eastAsia="Times New Roman" w:hAnsi="Arial" w:cs="Arial"/>
+          <w:b/>
+          <w:bCs/>
+          <w:smallCaps/>
+          <w:sz w:val="20"/>
+          <w:szCs w:val="20"/>
+          <w:u w:val="single"/>
+        </w:rPr>
+        <w:t>Experience</w:t>
+      </w:r>
+    </w:p>
+    <w:p>
+      <w:pPr>
+        <w:spacing w:after="0" w:line="240" w:lineRule="auto"/>
+        <w:jc w:val="both"/>
+        <w:rPr>
+          <w:rFonts w:ascii="Arial" w:eastAsia="Times New Roman" w:hAnsi="Arial" w:cs="Arial"/>
+          <w:bCs/>
+          <w:sz w:val="20"/>
+          <w:szCs w:val="20"/>
+        </w:rPr>
+      </w:pPr>
+      <w:r>
+        <w:rPr>
+          <w:rFonts w:ascii="Arial" w:eastAsia="Times New Roman" w:hAnsi="Arial" w:cs="Arial"/>
+          <w:b/>
+          <w:bCs/>
+          <w:sz w:val="20"/>
+          <w:szCs w:val="20"/>
+        </w:rPr>
+        <w:t>JavaScript Front-End Developer</w:t>
+      </w:r>
+      <w:r>
+        <w:rPr>
+          <w:rFonts w:ascii="Arial" w:eastAsia="Times New Roman" w:hAnsi="Arial" w:cs="Arial"/>
+          <w:b/>
+          <w:bCs/>
+          <w:sz w:val="20"/>
+          <w:szCs w:val="20"/>
+        </w:rPr>
+        <w:tab/>
+      </w:r>
+      <w:r>
+        <w:rPr>
+          <w:rFonts w:ascii="Arial" w:eastAsia="Times New Roman" w:hAnsi="Arial" w:cs="Arial"/>
+          <w:b/>
+          <w:bCs/>
+          <w:sz w:val="20"/>
+          <w:szCs w:val="20"/>
+        </w:rPr>
+        <w:tab/>
+      </w:r>
+      <w:r>
+        <w:rPr>
+          <w:rFonts w:ascii="Arial" w:eastAsia="Times New Roman" w:hAnsi="Arial" w:cs="Arial"/>
+          <w:b/>
+          <w:bCs/>
+          <w:sz w:val="20"/>
+          <w:szCs w:val="20"/>
+        </w:rPr>
+        <w:tab/>
+      </w:r>
+      <w:r>
+        <w:rPr>
+          <w:rFonts w:ascii="Arial" w:eastAsia="Times New Roman" w:hAnsi="Arial" w:cs="Arial"/>
+          <w:b/>
+          <w:bCs/>
+          <w:sz w:val="20"/>
+          <w:szCs w:val="20"/>
+        </w:rPr>
+        <w:tab/>
+      </w:r>
+      <w:r>
+        <w:rPr>
+          <w:rFonts w:ascii="Arial" w:eastAsia="Times New Roman" w:hAnsi="Arial" w:cs="Arial"/>
+          <w:b/>
+          <w:bCs/>
+          <w:sz w:val="20"/>
+          <w:szCs w:val="20"/>
+        </w:rPr>
+        <w:tab/>
+      </w:r>
+      <w:r>
+        <w:rPr>
+          <w:rFonts w:ascii="Arial" w:eastAsia="Times New Roman" w:hAnsi="Arial" w:cs="Arial"/>
+          <w:b/>
+          <w:bCs/>
+          <w:sz w:val="20"/>
+          <w:szCs w:val="20"/>
+        </w:rPr>
+        <w:tab/>
+      </w:r>
+      <w:r>
+        <w:rPr>
+          <w:rFonts w:ascii="Arial" w:eastAsia="Times New Roman" w:hAnsi="Arial" w:cs="Arial"/>
+          <w:b/>
+          <w:bCs/>
+          <w:sz w:val="20"/>
+          <w:szCs w:val="20"/>
+        </w:rPr>
+        <w:tab/>
+      </w:r>
+      <w:r>
+        <w:rPr>
+          <w:rFonts w:ascii="Arial" w:eastAsia="Times New Roman" w:hAnsi="Arial" w:cs="Arial"/>
+          <w:b/>
+          <w:bCs/>
+          <w:sz w:val="20"/>
+          <w:szCs w:val="20"/>
+        </w:rPr>
+        <w:tab/>
+        <w:t xml:space="preserve">       </w:t>
+      </w:r>
+      <w:r>
+        <w:rPr>
+          <w:rFonts w:ascii="Arial" w:eastAsia="Times New Roman" w:hAnsi="Arial" w:cs="Arial"/>
+          <w:bCs/>
+          <w:sz w:val="20"/>
+          <w:szCs w:val="20"/>
+        </w:rPr>
+        <w:t>May 2022 - Present</w:t>
+      </w:r>
+    </w:p>
+    <w:p>
+      <w:pPr>
+        <w:spacing w:after="0" w:line="240" w:lineRule="auto"/>
+        <w:jc w:val="both"/>
+        <w:rPr>
+          <w:rFonts w:ascii="Arial" w:eastAsia="Times New Roman" w:hAnsi="Arial" w:cs="Arial"/>
+          <w:bCs/>
+          <w:sz w:val="20"/>
+          <w:szCs w:val="20"/>
+        </w:rPr>
+      </w:pPr>
+      <w:r>
+        <w:rPr>
+          <w:rFonts w:ascii="Arial" w:eastAsia="Times New Roman" w:hAnsi="Arial" w:cs="Arial"/>
+          <w:b/>
+          <w:bCs/>
+          <w:sz w:val="20"/>
+          <w:szCs w:val="20"/>
+        </w:rPr>
+        <w:t>Gainwell Technologies</w:t>
+      </w:r>
+      <w:r>
+        <w:rPr>
+          <w:rFonts w:ascii="Arial" w:eastAsia="Times New Roman" w:hAnsi="Arial" w:cs="Arial"/>
+          <w:b/>
+          <w:bCs/>
+          <w:sz w:val="20"/>
+          <w:szCs w:val="20"/>
+        </w:rPr>
+        <w:tab/>
+      </w:r>
+      <w:r>
+        <w:rPr>
+          <w:rFonts w:ascii="Arial" w:eastAsia="Times New Roman" w:hAnsi="Arial" w:cs="Arial"/>
+          <w:b/>
+          <w:bCs/>
+          <w:sz w:val="20"/>
+          <w:szCs w:val="20"/>
+        </w:rPr>
+        <w:tab/>
+      </w:r>
+      <w:r>
+        <w:rPr>
+          <w:rFonts w:ascii="Arial" w:eastAsia="Times New Roman" w:hAnsi="Arial" w:cs="Arial"/>
+          <w:b/>
+          <w:bCs/>
+          <w:sz w:val="20"/>
+          <w:szCs w:val="20"/>
+        </w:rPr>
+        <w:tab/>
+      </w:r>
+      <w:r>
+        <w:rPr>
+          <w:rFonts w:ascii="Arial" w:eastAsia="Times New Roman" w:hAnsi="Arial" w:cs="Arial"/>
+          <w:b/>
+          <w:bCs/>
+          <w:sz w:val="20"/>
+          <w:szCs w:val="20"/>
+        </w:rPr>
+        <w:tab/>
+      </w:r>
+      <w:r>
+        <w:rPr>
+          <w:rFonts w:ascii="Arial" w:eastAsia="Times New Roman" w:hAnsi="Arial" w:cs="Arial"/>
+          <w:b/>
+          <w:bCs/>
+          <w:sz w:val="20"/>
+          <w:szCs w:val="20"/>
+        </w:rPr>
+        <w:tab/>
+      </w:r>
+      <w:r>
+        <w:rPr>
+          <w:rFonts w:ascii="Arial" w:eastAsia="Times New Roman" w:hAnsi="Arial" w:cs="Arial"/>
+          <w:b/>
+          <w:bCs/>
+          <w:sz w:val="20"/>
+          <w:szCs w:val="20"/>
+        </w:rPr>
+        <w:tab/>
+      </w:r>
+      <w:r>
+        <w:rPr>
+          <w:rFonts w:ascii="Arial" w:eastAsia="Times New Roman" w:hAnsi="Arial" w:cs="Arial"/>
+          <w:b/>
+          <w:bCs/>
+          <w:sz w:val="20"/>
+          <w:szCs w:val="20"/>
+        </w:rPr>
+        <w:tab/>
+      </w:r>
+      <w:r>
+        <w:rPr>
+          <w:rFonts w:ascii="Arial" w:eastAsia="Times New Roman" w:hAnsi="Arial" w:cs="Arial"/>
+          <w:b/>
+          <w:bCs/>
+          <w:sz w:val="20"/>
+          <w:szCs w:val="20"/>
+        </w:rPr>
+        <w:tab/>
+      </w:r>
+      <w:r>
+        <w:rPr>
+          <w:rFonts w:ascii="Arial" w:eastAsia="Times New Roman" w:hAnsi="Arial" w:cs="Arial"/>
+          <w:b/>
+          <w:bCs/>
+          <w:sz w:val="20"/>
+          <w:szCs w:val="20"/>
+        </w:rPr>
+        <w:tab/>
+      </w:r>
+      <w:r>
+        <w:rPr>
+          <w:rFonts w:ascii="Arial" w:eastAsia="Times New Roman" w:hAnsi="Arial" w:cs="Arial"/>
+          <w:b/>
+          <w:bCs/>
+          <w:sz w:val="20"/>
+          <w:szCs w:val="20"/>
+        </w:rPr>
+        <w:tab/>
+      </w:r>
+      <w:r>
+        <w:rPr>
+          <w:rFonts w:ascii="Arial" w:eastAsia="Times New Roman" w:hAnsi="Arial" w:cs="Arial"/>
+          <w:b/>
+          <w:bCs/>
+          <w:sz w:val="20"/>
+          <w:szCs w:val="20"/>
+        </w:rPr>
+        <w:tab/>
+      </w:r>
+      <w:r>
+        <w:rPr>
+          <w:rFonts w:ascii="Arial" w:eastAsia="Times New Roman" w:hAnsi="Arial" w:cs="Arial"/>
+          <w:bCs/>
+          <w:sz w:val="20"/>
+          <w:szCs w:val="20"/>
+        </w:rPr>
+        <w:t>Remote</w:t>
+      </w:r>
+    </w:p>
+    <w:p>
+      <w:pPr>
+        <w:spacing w:after="0" w:line="240" w:lineRule="auto"/>
+        <w:jc w:val="both"/>
+        <w:rPr>
+          <w:rFonts w:ascii="Arial" w:eastAsia="Times New Roman" w:hAnsi="Arial" w:cs="Arial"/>
+          <w:bCs/>
+          <w:sz w:val="20"/>
+          <w:szCs w:val="20"/>
+        </w:rPr>
+      </w:pPr>
+      <w:r>
+        <w:rPr>
+          <w:rFonts w:ascii="Arial" w:eastAsia="Times New Roman" w:hAnsi="Arial" w:cs="Arial"/>
+          <w:bCs/>
+          <w:sz w:val="20"/>
+          <w:szCs w:val="20"/>
+        </w:rPr>
+        <w:t xml:space="preserve">Developing a long-standing healthcare </w:t>
+      </w:r>
+      <w:r>
+        <w:rPr>
+          <w:rFonts w:ascii="Arial" w:eastAsia="Times New Roman" w:hAnsi="Arial" w:cs="Arial"/>
+          <w:bCs/>
+          <w:sz w:val="20"/>
+          <w:szCs w:val="20"/>
+        </w:rPr>
+        <w:t xml:space="preserve">population management </w:t>
+      </w:r>
+      <w:r>
+        <w:rPr>
+          <w:rFonts w:ascii="Arial" w:eastAsia="Times New Roman" w:hAnsi="Arial" w:cs="Arial"/>
+          <w:bCs/>
+          <w:sz w:val="20"/>
+          <w:szCs w:val="20"/>
+        </w:rPr>
+        <w:t>application that uses the Aurelia front-end framework with TypeScript and SCSS, for a growing Agile development team with two decades of experience on the product.</w:t>
+      </w:r>
+    </w:p>
+    <w:p>
+      <w:pPr>
+        <w:pStyle w:val="ListParagraph"/>
+        <w:numPr>
+          <w:ilvl w:val="0"/>
+          <w:numId w:val="4"/>
+        </w:numPr>
+        <w:spacing w:after="0" w:line="240" w:lineRule="auto"/>
+        <w:jc w:val="both"/>
+        <w:rPr>
+          <w:rFonts w:ascii="Arial" w:eastAsia="Times New Roman" w:hAnsi="Arial" w:cs="Arial"/>
+          <w:bCs/>
+          <w:sz w:val="20"/>
+          <w:szCs w:val="20"/>
+        </w:rPr>
+      </w:pPr>
+      <w:r>
+        <w:rPr>
+          <w:rFonts w:ascii="Arial" w:eastAsia="Times New Roman" w:hAnsi="Arial" w:cs="Arial"/>
+          <w:bCs/>
+          <w:sz w:val="20"/>
+          <w:szCs w:val="20"/>
+        </w:rPr>
+        <w:t>Using Visual Studio and VS Code for development, along with Postman, MS SQL Server, and SourceTree.</w:t>
+      </w:r>
+    </w:p>
+    <w:p>
+      <w:pPr>
+        <w:pStyle w:val="ListParagraph"/>
+        <w:numPr>
+          <w:ilvl w:val="0"/>
+          <w:numId w:val="4"/>
+        </w:numPr>
+        <w:spacing w:after="0" w:line="240" w:lineRule="auto"/>
+        <w:jc w:val="both"/>
+        <w:rPr>
+          <w:rFonts w:ascii="Arial" w:eastAsia="Times New Roman" w:hAnsi="Arial" w:cs="Arial"/>
+          <w:bCs/>
+          <w:sz w:val="20"/>
+          <w:szCs w:val="20"/>
+        </w:rPr>
+      </w:pPr>
+      <w:r>
+        <w:rPr>
+          <w:rFonts w:ascii="Arial" w:eastAsia="Times New Roman" w:hAnsi="Arial" w:cs="Arial"/>
+          <w:bCs/>
+          <w:sz w:val="20"/>
+          <w:szCs w:val="20"/>
+        </w:rPr>
+        <w:t xml:space="preserve">Using </w:t>
+      </w:r>
+      <w:proofErr w:type="spellStart"/>
+      <w:r>
+        <w:rPr>
+          <w:rFonts w:ascii="Arial" w:eastAsia="Times New Roman" w:hAnsi="Arial" w:cs="Arial"/>
+          <w:bCs/>
+          <w:sz w:val="20"/>
+          <w:szCs w:val="20"/>
+        </w:rPr>
+        <w:t>Jira</w:t>
+      </w:r>
+      <w:proofErr w:type="spellEnd"/>
+      <w:r>
+        <w:rPr>
+          <w:rFonts w:ascii="Arial" w:eastAsia="Times New Roman" w:hAnsi="Arial" w:cs="Arial"/>
+          <w:bCs/>
+          <w:sz w:val="20"/>
+          <w:szCs w:val="20"/>
+        </w:rPr>
+        <w:t xml:space="preserve"> for agile issue tracking and project management.</w:t>
+      </w:r>
+    </w:p>
+    <w:p>
+      <w:pPr>
+        <w:pStyle w:val="ListParagraph"/>
+        <w:numPr>
+          <w:ilvl w:val="0"/>
+          <w:numId w:val="4"/>
+        </w:numPr>
+        <w:spacing w:after="0" w:line="240" w:lineRule="auto"/>
+        <w:jc w:val="both"/>
+        <w:rPr>
+          <w:rFonts w:ascii="Arial" w:eastAsia="Times New Roman" w:hAnsi="Arial" w:cs="Arial"/>
+          <w:bCs/>
+          <w:sz w:val="20"/>
+          <w:szCs w:val="20"/>
+        </w:rPr>
+      </w:pPr>
+      <w:r>
+        <w:rPr>
+          <w:rFonts w:ascii="Arial" w:eastAsia="Times New Roman" w:hAnsi="Arial" w:cs="Arial"/>
+          <w:bCs/>
+          <w:sz w:val="20"/>
+          <w:szCs w:val="20"/>
+        </w:rPr>
+        <w:t>Sprint planning, story grooming and prioritizing with the scrum framework.</w:t>
+      </w:r>
+    </w:p>
+    <w:p>
+      <w:pPr>
+        <w:spacing w:after="0" w:line="240" w:lineRule="auto"/>
+        <w:jc w:val="both"/>
+        <w:rPr>
+          <w:rFonts w:ascii="Arial" w:eastAsia="Times New Roman" w:hAnsi="Arial" w:cs="Arial"/>
+          <w:bCs/>
+          <w:sz w:val="20"/>
+          <w:szCs w:val="20"/>
+        </w:rPr>
+      </w:pPr>
+    </w:p>
+    <w:p>
+      <w:pPr>
+        <w:spacing w:after="0" w:line="240" w:lineRule="auto"/>
+        <w:jc w:val="both"/>
+        <w:rPr>
+          <w:rFonts w:ascii="Times New Roman" w:eastAsia="Times New Roman" w:hAnsi="Times New Roman" w:cs="Times New Roman"/>
+          <w:sz w:val="20"/>
+          <w:szCs w:val="20"/>
+        </w:rPr>
+      </w:pPr>
+      <w:r>
+        <w:rPr>
+          <w:rFonts w:ascii="Arial" w:eastAsia="Times New Roman" w:hAnsi="Arial" w:cs="Arial"/>
+          <w:b/>
+          <w:bCs/>
+          <w:sz w:val="20"/>
+          <w:szCs w:val="20"/>
+        </w:rPr>
+        <w:t>Team Lead/Technician</w:t>
+      </w:r>
+      <w:r>
+        <w:rPr>
+          <w:rFonts w:ascii="Arial" w:eastAsia="Times New Roman" w:hAnsi="Arial" w:cs="Arial"/>
+          <w:b/>
+          <w:bCs/>
+          <w:sz w:val="20"/>
+          <w:szCs w:val="20"/>
+        </w:rPr>
+        <w:tab/>
+      </w:r>
+      <w:r>
+        <w:rPr>
+          <w:rFonts w:ascii="Arial" w:eastAsia="Times New Roman" w:hAnsi="Arial" w:cs="Arial"/>
+          <w:b/>
+          <w:bCs/>
+          <w:sz w:val="20"/>
+          <w:szCs w:val="20"/>
+        </w:rPr>
+        <w:tab/>
+      </w:r>
+      <w:r>
+        <w:rPr>
+          <w:rFonts w:ascii="Arial" w:eastAsia="Times New Roman" w:hAnsi="Arial" w:cs="Arial"/>
+          <w:b/>
+          <w:bCs/>
+          <w:sz w:val="20"/>
+          <w:szCs w:val="20"/>
+        </w:rPr>
+        <w:tab/>
+      </w:r>
+      <w:r>
+        <w:rPr>
+          <w:rFonts w:ascii="Arial" w:eastAsia="Times New Roman" w:hAnsi="Arial" w:cs="Arial"/>
+          <w:b/>
+          <w:bCs/>
+          <w:sz w:val="20"/>
+          <w:szCs w:val="20"/>
+        </w:rPr>
+        <w:tab/>
+      </w:r>
+      <w:r>
+        <w:rPr>
+          <w:rFonts w:ascii="Arial" w:eastAsia="Times New Roman" w:hAnsi="Arial" w:cs="Arial"/>
+          <w:b/>
+          <w:bCs/>
+          <w:sz w:val="20"/>
+          <w:szCs w:val="20"/>
+        </w:rPr>
+        <w:tab/>
+      </w:r>
+      <w:r>
+        <w:rPr>
+          <w:rFonts w:ascii="Arial" w:eastAsia="Times New Roman" w:hAnsi="Arial" w:cs="Arial"/>
+          <w:b/>
+          <w:bCs/>
+          <w:sz w:val="20"/>
+          <w:szCs w:val="20"/>
+        </w:rPr>
+        <w:tab/>
+      </w:r>
+      <w:r>
+        <w:rPr>
+          <w:rFonts w:ascii="Arial" w:eastAsia="Times New Roman" w:hAnsi="Arial" w:cs="Arial"/>
+          <w:b/>
+          <w:bCs/>
+          <w:sz w:val="20"/>
+          <w:szCs w:val="20"/>
+        </w:rPr>
+        <w:tab/>
+      </w:r>
+      <w:r>
+        <w:rPr>
+          <w:rFonts w:ascii="Arial" w:eastAsia="Times New Roman" w:hAnsi="Arial" w:cs="Arial"/>
+          <w:b/>
+          <w:bCs/>
+          <w:sz w:val="20"/>
+          <w:szCs w:val="20"/>
+        </w:rPr>
+        <w:tab/>
+      </w:r>
+      <w:r>
+        <w:rPr>
+          <w:rFonts w:ascii="Arial" w:eastAsia="Times New Roman" w:hAnsi="Arial" w:cs="Arial"/>
+          <w:b/>
+          <w:bCs/>
+          <w:sz w:val="20"/>
+          <w:szCs w:val="20"/>
+        </w:rPr>
+        <w:tab/>
+      </w:r>
+      <w:r>
+        <w:rPr>
+          <w:rFonts w:ascii="Arial" w:eastAsia="Times New Roman" w:hAnsi="Arial" w:cs="Arial"/>
+          <w:b/>
+          <w:bCs/>
+          <w:sz w:val="20"/>
+          <w:szCs w:val="20"/>
+        </w:rPr>
+        <w:tab/>
+        <w:t xml:space="preserve">    </w:t>
+      </w:r>
+      <w:r>
+        <w:rPr>
+          <w:rFonts w:ascii="Arial" w:eastAsia="Times New Roman" w:hAnsi="Arial" w:cs="Arial"/>
+          <w:bCs/>
+          <w:sz w:val="20"/>
+          <w:szCs w:val="20"/>
+        </w:rPr>
+        <w:t xml:space="preserve">May </w:t>
+      </w:r>
+      <w:r>
+        <w:rPr>
+          <w:rFonts w:ascii="Arial" w:eastAsia="Times New Roman" w:hAnsi="Arial" w:cs="Arial"/>
+          <w:sz w:val="20"/>
+          <w:szCs w:val="20"/>
+        </w:rPr>
+        <w:t xml:space="preserve">2016 - </w:t>
+      </w:r>
+      <w:r>
+        <w:rPr>
+          <w:rFonts w:ascii="Arial" w:eastAsia="Times New Roman" w:hAnsi="Arial" w:cs="Arial"/>
+          <w:sz w:val="20"/>
+          <w:szCs w:val="20"/>
+        </w:rPr>
+        <w:t>May 2022</w:t>
+      </w:r>
+    </w:p>
+    <w:p>
+      <w:pPr>
+        <w:spacing w:after="0" w:line="240" w:lineRule="auto"/>
+        <w:jc w:val="both"/>
+        <w:rPr>
+          <w:rFonts w:ascii="Times New Roman" w:eastAsia="Times New Roman" w:hAnsi="Times New Roman" w:cs="Times New Roman"/>
+          <w:sz w:val="20"/>
+          <w:szCs w:val="20"/>
+        </w:rPr>
+      </w:pPr>
+      <w:r>
+        <w:rPr>
+          <w:rFonts w:ascii="Arial" w:eastAsia="Times New Roman" w:hAnsi="Arial" w:cs="Arial"/>
+          <w:b/>
+          <w:bCs/>
+          <w:sz w:val="20"/>
+          <w:szCs w:val="20"/>
+        </w:rPr>
+        <w:t>A.O. Smith</w:t>
+      </w:r>
+      <w:r>
+        <w:rPr>
+          <w:rFonts w:ascii="Arial" w:eastAsia="Times New Roman" w:hAnsi="Arial" w:cs="Arial"/>
+          <w:b/>
+          <w:bCs/>
+          <w:sz w:val="20"/>
+          <w:szCs w:val="20"/>
+        </w:rPr>
+        <w:t xml:space="preserve"> - APCOM</w:t>
+      </w:r>
+      <w:r>
+        <w:rPr>
+          <w:rFonts w:ascii="Arial" w:eastAsia="Times New Roman" w:hAnsi="Arial" w:cs="Arial"/>
+          <w:b/>
+          <w:bCs/>
+          <w:sz w:val="20"/>
+          <w:szCs w:val="20"/>
+        </w:rPr>
+        <w:tab/>
+      </w:r>
+      <w:r>
+        <w:rPr>
+          <w:rFonts w:ascii="Arial" w:eastAsia="Times New Roman" w:hAnsi="Arial" w:cs="Arial"/>
+          <w:b/>
+          <w:bCs/>
+          <w:sz w:val="20"/>
+          <w:szCs w:val="20"/>
+        </w:rPr>
+        <w:tab/>
+      </w:r>
+      <w:r>
+        <w:rPr>
+          <w:rFonts w:ascii="Arial" w:eastAsia="Times New Roman" w:hAnsi="Arial" w:cs="Arial"/>
+          <w:b/>
+          <w:bCs/>
+          <w:sz w:val="20"/>
+          <w:szCs w:val="20"/>
+        </w:rPr>
+        <w:tab/>
+      </w:r>
+      <w:r>
+        <w:rPr>
+          <w:rFonts w:ascii="Arial" w:eastAsia="Times New Roman" w:hAnsi="Arial" w:cs="Arial"/>
+          <w:b/>
+          <w:bCs/>
+          <w:sz w:val="20"/>
+          <w:szCs w:val="20"/>
+        </w:rPr>
+        <w:tab/>
+      </w:r>
+      <w:r>
+        <w:rPr>
+          <w:rFonts w:ascii="Arial" w:eastAsia="Times New Roman" w:hAnsi="Arial" w:cs="Arial"/>
+          <w:b/>
+          <w:bCs/>
+          <w:sz w:val="20"/>
+          <w:szCs w:val="20"/>
+        </w:rPr>
+        <w:tab/>
+      </w:r>
+      <w:r>
+        <w:rPr>
+          <w:rFonts w:ascii="Arial" w:eastAsia="Times New Roman" w:hAnsi="Arial" w:cs="Arial"/>
+          <w:b/>
+          <w:bCs/>
+          <w:sz w:val="20"/>
+          <w:szCs w:val="20"/>
+        </w:rPr>
+        <w:tab/>
+      </w:r>
+      <w:r>
+        <w:rPr>
+          <w:rFonts w:ascii="Arial" w:eastAsia="Times New Roman" w:hAnsi="Arial" w:cs="Arial"/>
+          <w:b/>
+          <w:bCs/>
+          <w:sz w:val="20"/>
+          <w:szCs w:val="20"/>
+        </w:rPr>
+        <w:tab/>
+      </w:r>
+      <w:r>
+        <w:rPr>
+          <w:rFonts w:ascii="Arial" w:eastAsia="Times New Roman" w:hAnsi="Arial" w:cs="Arial"/>
+          <w:b/>
+          <w:bCs/>
+          <w:sz w:val="20"/>
+          <w:szCs w:val="20"/>
+        </w:rPr>
+        <w:tab/>
+      </w:r>
+      <w:r>
+        <w:rPr>
+          <w:rFonts w:ascii="Arial" w:eastAsia="Times New Roman" w:hAnsi="Arial" w:cs="Arial"/>
+          <w:b/>
+          <w:bCs/>
+          <w:sz w:val="20"/>
+          <w:szCs w:val="20"/>
+        </w:rPr>
+        <w:tab/>
+        <w:t> </w:t>
+      </w:r>
+      <w:r>
+        <w:rPr>
+          <w:rFonts w:ascii="Arial" w:eastAsia="Times New Roman" w:hAnsi="Arial" w:cs="Arial"/>
+          <w:b/>
+          <w:bCs/>
+          <w:sz w:val="20"/>
+          <w:szCs w:val="20"/>
+        </w:rPr>
+        <w:tab/>
+      </w:r>
+      <w:r>
+        <w:rPr>
+          <w:rFonts w:ascii="Arial" w:eastAsia="Times New Roman" w:hAnsi="Arial" w:cs="Arial"/>
+          <w:b/>
+          <w:bCs/>
+          <w:sz w:val="20"/>
+          <w:szCs w:val="20"/>
+        </w:rPr>
+        <w:tab/>
+        <w:t xml:space="preserve"> </w:t>
+      </w:r>
+      <w:r>
+        <w:rPr>
+          <w:rFonts w:ascii="Arial" w:eastAsia="Times New Roman" w:hAnsi="Arial" w:cs="Arial"/>
+          <w:b/>
+          <w:bCs/>
+          <w:sz w:val="20"/>
+          <w:szCs w:val="20"/>
+        </w:rPr>
+        <w:t xml:space="preserve">  </w:t>
+      </w:r>
+      <w:r>
+        <w:rPr>
+          <w:rFonts w:ascii="Arial" w:eastAsia="Times New Roman" w:hAnsi="Arial" w:cs="Arial"/>
+          <w:b/>
+          <w:bCs/>
+          <w:sz w:val="20"/>
+          <w:szCs w:val="20"/>
+        </w:rPr>
+        <w:t xml:space="preserve">   </w:t>
+      </w:r>
+      <w:r>
+        <w:rPr>
+          <w:rFonts w:ascii="Arial" w:eastAsia="Times New Roman" w:hAnsi="Arial" w:cs="Arial"/>
+          <w:sz w:val="20"/>
+          <w:szCs w:val="20"/>
+        </w:rPr>
+        <w:t>Franklin, TN</w:t>
+      </w:r>
+    </w:p>
+    <w:p>
+      <w:pPr>
+        <w:spacing w:after="0" w:line="240" w:lineRule="auto"/>
+        <w:rPr>
+          <w:rFonts w:ascii="Arial" w:eastAsia="Times New Roman" w:hAnsi="Arial" w:cs="Arial"/>
+          <w:sz w:val="20"/>
+          <w:szCs w:val="20"/>
+        </w:rPr>
+      </w:pPr>
+      <w:r>
+        <w:rPr>
+          <w:rFonts w:ascii="Arial" w:eastAsia="Times New Roman" w:hAnsi="Arial" w:cs="Arial"/>
+          <w:sz w:val="20"/>
+          <w:szCs w:val="20"/>
+        </w:rPr>
+        <w:t>As setup operator, run</w:t>
+      </w:r>
+      <w:r>
+        <w:rPr>
+          <w:rFonts w:ascii="Arial" w:eastAsia="Times New Roman" w:hAnsi="Arial" w:cs="Arial"/>
+          <w:sz w:val="20"/>
+          <w:szCs w:val="20"/>
+        </w:rPr>
+        <w:t xml:space="preserve"> and </w:t>
+      </w:r>
+      <w:r>
+        <w:rPr>
+          <w:rFonts w:ascii="Arial" w:eastAsia="Times New Roman" w:hAnsi="Arial" w:cs="Arial"/>
+          <w:sz w:val="20"/>
+          <w:szCs w:val="20"/>
+        </w:rPr>
+        <w:t>maintain</w:t>
+      </w:r>
+      <w:r>
+        <w:rPr>
+          <w:rFonts w:ascii="Arial" w:eastAsia="Times New Roman" w:hAnsi="Arial" w:cs="Arial"/>
+          <w:sz w:val="20"/>
+          <w:szCs w:val="20"/>
+        </w:rPr>
+        <w:t xml:space="preserve"> machines on </w:t>
+      </w:r>
+      <w:r>
+        <w:rPr>
+          <w:rFonts w:ascii="Arial" w:eastAsia="Times New Roman" w:hAnsi="Arial" w:cs="Arial"/>
+          <w:sz w:val="20"/>
+          <w:szCs w:val="20"/>
+        </w:rPr>
+        <w:t xml:space="preserve">the </w:t>
+      </w:r>
+      <w:r>
+        <w:rPr>
+          <w:rFonts w:ascii="Arial" w:eastAsia="Times New Roman" w:hAnsi="Arial" w:cs="Arial"/>
+          <w:sz w:val="20"/>
+          <w:szCs w:val="20"/>
+        </w:rPr>
+        <w:t xml:space="preserve">production line and </w:t>
+      </w:r>
+      <w:r>
+        <w:rPr>
+          <w:rFonts w:ascii="Arial" w:eastAsia="Times New Roman" w:hAnsi="Arial" w:cs="Arial"/>
+          <w:sz w:val="20"/>
+          <w:szCs w:val="20"/>
+        </w:rPr>
+        <w:t>change</w:t>
+      </w:r>
+      <w:r>
+        <w:rPr>
+          <w:rFonts w:ascii="Arial" w:eastAsia="Times New Roman" w:hAnsi="Arial" w:cs="Arial"/>
+          <w:sz w:val="20"/>
+          <w:szCs w:val="20"/>
+        </w:rPr>
+        <w:t xml:space="preserve"> machine config</w:t>
+      </w:r>
+      <w:r>
+        <w:rPr>
+          <w:rFonts w:ascii="Arial" w:eastAsia="Times New Roman" w:hAnsi="Arial" w:cs="Arial"/>
+          <w:sz w:val="20"/>
+          <w:szCs w:val="20"/>
+        </w:rPr>
+        <w:t>urations. As team lead, manage</w:t>
+      </w:r>
+      <w:r>
+        <w:rPr>
+          <w:rFonts w:ascii="Arial" w:eastAsia="Times New Roman" w:hAnsi="Arial" w:cs="Arial"/>
+          <w:sz w:val="20"/>
+          <w:szCs w:val="20"/>
+        </w:rPr>
+        <w:t xml:space="preserve"> employees and operations of department and </w:t>
+      </w:r>
+      <w:r>
+        <w:rPr>
+          <w:rFonts w:ascii="Arial" w:eastAsia="Times New Roman" w:hAnsi="Arial" w:cs="Arial"/>
+          <w:sz w:val="20"/>
+          <w:szCs w:val="20"/>
+        </w:rPr>
+        <w:t>ensure</w:t>
+      </w:r>
+      <w:r>
+        <w:rPr>
+          <w:rFonts w:ascii="Arial" w:eastAsia="Times New Roman" w:hAnsi="Arial" w:cs="Arial"/>
+          <w:sz w:val="20"/>
+          <w:szCs w:val="20"/>
+        </w:rPr>
+        <w:t xml:space="preserve"> quality and production goals </w:t>
+      </w:r>
+      <w:r>
+        <w:rPr>
+          <w:rFonts w:ascii="Arial" w:eastAsia="Times New Roman" w:hAnsi="Arial" w:cs="Arial"/>
+          <w:sz w:val="20"/>
+          <w:szCs w:val="20"/>
+        </w:rPr>
+        <w:t>are met or exceeded; maintain</w:t>
+      </w:r>
+      <w:r>
+        <w:rPr>
+          <w:rFonts w:ascii="Arial" w:eastAsia="Times New Roman" w:hAnsi="Arial" w:cs="Arial"/>
+          <w:sz w:val="20"/>
+          <w:szCs w:val="20"/>
+        </w:rPr>
+        <w:t xml:space="preserve"> lines of communication with supervisors as well as maintenance and engineering.</w:t>
       </w:r>
     </w:p>
     <w:p>
@@ -739,198 +1712,6 @@
     </w:p>
     <w:p>
       <w:pPr>
-        <w:spacing w:after="0" w:line="240" w:lineRule="auto"/>
-        <w:rPr>
-          <w:rFonts w:ascii="Arial" w:eastAsia="Times New Roman" w:hAnsi="Arial" w:cs="Arial"/>
-          <w:sz w:val="20"/>
-          <w:szCs w:val="20"/>
-        </w:rPr>
-      </w:pPr>
-      <w:r>
-        <w:rPr>
-          <w:rFonts w:ascii="Arial" w:eastAsia="Times New Roman" w:hAnsi="Arial" w:cs="Arial"/>
-          <w:b/>
-          <w:bCs/>
-          <w:sz w:val="20"/>
-          <w:szCs w:val="20"/>
-        </w:rPr>
-        <w:t>LyriQuery</w:t>
-      </w:r>
-    </w:p>
-    <w:p>
-      <w:pPr>
-        <w:spacing w:after="0" w:line="240" w:lineRule="auto"/>
-        <w:rPr>
-          <w:rFonts w:ascii="Arial" w:eastAsia="Times New Roman" w:hAnsi="Arial" w:cs="Arial"/>
-          <w:b/>
-          <w:bCs/>
-          <w:sz w:val="20"/>
-          <w:szCs w:val="20"/>
-        </w:rPr>
-      </w:pPr>
-      <w:r>
-        <w:rPr>
-          <w:rFonts w:ascii="Arial" w:eastAsia="Times New Roman" w:hAnsi="Arial" w:cs="Arial"/>
-          <w:b/>
-          <w:sz w:val="20"/>
-          <w:szCs w:val="20"/>
-        </w:rPr>
-        <w:t xml:space="preserve">Repo: </w:t>
-      </w:r>
-      <w:r>
-        <w:rPr>
-          <w:rFonts w:ascii="Arial" w:eastAsia="Times New Roman" w:hAnsi="Arial" w:cs="Arial"/>
-          <w:b/>
-          <w:bCs/>
-          <w:sz w:val="20"/>
-          <w:szCs w:val="20"/>
-        </w:rPr>
-        <w:t>https://github.com/branjames117/lyriquery</w:t>
-      </w:r>
-    </w:p>
-    <w:p>
-      <w:pPr>
-        <w:spacing w:after="0" w:line="240" w:lineRule="auto"/>
-        <w:rPr>
-          <w:rFonts w:ascii="Arial" w:eastAsia="Times New Roman" w:hAnsi="Arial" w:cs="Arial"/>
-          <w:b/>
-          <w:bCs/>
-          <w:sz w:val="20"/>
-          <w:szCs w:val="20"/>
-        </w:rPr>
-      </w:pPr>
-      <w:r>
-        <w:rPr>
-          <w:rFonts w:ascii="Arial" w:eastAsia="Times New Roman" w:hAnsi="Arial" w:cs="Arial"/>
-          <w:b/>
-          <w:bCs/>
-          <w:sz w:val="20"/>
-          <w:szCs w:val="20"/>
-        </w:rPr>
-        <w:t>Live: https://peaceful-basin-76013.herokuapp.com/</w:t>
-      </w:r>
-    </w:p>
-    <w:p>
-      <w:pPr>
-        <w:numPr>
-          <w:ilvl w:val="0"/>
-          <w:numId w:val="2"/>
-        </w:numPr>
-        <w:spacing w:after="0" w:line="240" w:lineRule="auto"/>
-        <w:textAlignment w:val="baseline"/>
-        <w:rPr>
-          <w:rFonts w:ascii="Arial" w:eastAsia="Times New Roman" w:hAnsi="Arial" w:cs="Arial"/>
-          <w:b/>
-          <w:bCs/>
-          <w:sz w:val="20"/>
-          <w:szCs w:val="20"/>
-        </w:rPr>
-      </w:pPr>
-      <w:r>
-        <w:rPr>
-          <w:rFonts w:ascii="Arial" w:eastAsia="Times New Roman" w:hAnsi="Arial" w:cs="Arial"/>
-          <w:sz w:val="20"/>
-          <w:szCs w:val="20"/>
-        </w:rPr>
-        <w:t>A song lyrics database with CRUD functionality allows users to crawl through user-submitted lyrics to find specific instances of entered phrases, as well as a quiz feature.</w:t>
-      </w:r>
-    </w:p>
-    <w:p>
-      <w:pPr>
-        <w:numPr>
-          <w:ilvl w:val="0"/>
-          <w:numId w:val="2"/>
-        </w:numPr>
-        <w:spacing w:after="0" w:line="240" w:lineRule="auto"/>
-        <w:textAlignment w:val="baseline"/>
-        <w:rPr>
-          <w:rFonts w:ascii="Arial" w:eastAsia="Times New Roman" w:hAnsi="Arial" w:cs="Arial"/>
-          <w:b/>
-          <w:bCs/>
-          <w:sz w:val="20"/>
-          <w:szCs w:val="20"/>
-        </w:rPr>
-      </w:pPr>
-      <w:r>
-        <w:rPr>
-          <w:rFonts w:ascii="Arial" w:eastAsia="Times New Roman" w:hAnsi="Arial" w:cs="Arial"/>
-          <w:sz w:val="20"/>
-          <w:szCs w:val="20"/>
-        </w:rPr>
-        <w:t>Coded all aspects</w:t>
-      </w:r>
-      <w:r>
-        <w:rPr>
-          <w:rFonts w:ascii="Arial" w:eastAsia="Times New Roman" w:hAnsi="Arial" w:cs="Arial"/>
-          <w:sz w:val="20"/>
-          <w:szCs w:val="20"/>
-        </w:rPr>
-        <w:t xml:space="preserve">, maintained hosting on </w:t>
-      </w:r>
-      <w:r>
-        <w:rPr>
-          <w:rFonts w:ascii="Arial" w:eastAsia="Times New Roman" w:hAnsi="Arial" w:cs="Arial"/>
-          <w:sz w:val="20"/>
-          <w:szCs w:val="20"/>
-        </w:rPr>
-        <w:t>Heroku, d</w:t>
-      </w:r>
-      <w:r>
-        <w:rPr>
-          <w:rFonts w:ascii="Arial" w:eastAsia="Times New Roman" w:hAnsi="Arial" w:cs="Arial"/>
-          <w:sz w:val="20"/>
-          <w:szCs w:val="20"/>
-        </w:rPr>
-        <w:t>atabase management.</w:t>
-      </w:r>
-    </w:p>
-    <w:p>
-      <w:pPr>
-        <w:numPr>
-          <w:ilvl w:val="0"/>
-          <w:numId w:val="2"/>
-        </w:numPr>
-        <w:spacing w:after="0" w:line="240" w:lineRule="auto"/>
-        <w:textAlignment w:val="baseline"/>
-        <w:rPr>
-          <w:rFonts w:ascii="Arial" w:eastAsia="Times New Roman" w:hAnsi="Arial" w:cs="Arial"/>
-          <w:b/>
-          <w:bCs/>
-          <w:sz w:val="20"/>
-          <w:szCs w:val="20"/>
-        </w:rPr>
-      </w:pPr>
-      <w:r>
-        <w:rPr>
-          <w:rFonts w:ascii="Arial" w:eastAsia="Times New Roman" w:hAnsi="Arial" w:cs="Arial"/>
-          <w:bCs/>
-          <w:sz w:val="20"/>
-          <w:szCs w:val="20"/>
-        </w:rPr>
-        <w:t>HT</w:t>
-      </w:r>
-      <w:r>
-        <w:rPr>
-          <w:rFonts w:ascii="Arial" w:eastAsia="Times New Roman" w:hAnsi="Arial" w:cs="Arial"/>
-          <w:sz w:val="20"/>
-          <w:szCs w:val="20"/>
-        </w:rPr>
-        <w:t>ML, CSS, JavaScript, React.js, Next.js, MongoDB.</w:t>
-      </w:r>
-    </w:p>
-    <w:p>
-      <w:pPr>
-        <w:spacing w:after="0" w:line="240" w:lineRule="auto"/>
-        <w:textAlignment w:val="baseline"/>
-        <w:rPr>
-          <w:rFonts w:ascii="Arial" w:eastAsia="Times New Roman" w:hAnsi="Arial" w:cs="Arial"/>
-          <w:sz w:val="20"/>
-          <w:szCs w:val="20"/>
-        </w:rPr>
-      </w:pPr>
-    </w:p>
-    <w:p>
-      <w:pPr>
         <w:pStyle w:val="NormalWeb"/>
         <w:spacing w:before="0" w:beforeAutospacing="0" w:after="0" w:afterAutospacing="0"/>
         <w:rPr>
@@ -947,7 +1728,7 @@
           <w:sz w:val="20"/>
           <w:szCs w:val="20"/>
         </w:rPr>
-        <w:t>One Small Step</w:t>
+        <w:t>Bash Hub</w:t>
       </w:r>
     </w:p>
     <w:p>
@@ -955,12 +1736,6 @@
         <w:pStyle w:val="NormalWeb"/>
         <w:spacing w:before="0" w:beforeAutospacing="0" w:after="0" w:afterAutospacing="0"/>
         <w:rPr>
-          <w:sz w:val="20"/>
-          <w:szCs w:val="20"/>
-        </w:rPr>
-      </w:pPr>
-      <w:r>
-        <w:rPr>
           <w:rFonts w:ascii="Arial" w:hAnsi="Arial" w:cs="Arial"/>
           <w:b/>
           <w:bCs/>
@@ -968,6 +1743,16 @@
           <w:sz w:val="20"/>
           <w:szCs w:val="20"/>
         </w:rPr>
+      </w:pPr>
+      <w:r>
+        <w:rPr>
+          <w:rFonts w:ascii="Arial" w:hAnsi="Arial" w:cs="Arial"/>
+          <w:b/>
+          <w:bCs/>
+          <w:color w:val="000000"/>
+          <w:sz w:val="20"/>
+          <w:szCs w:val="20"/>
+        </w:rPr>
         <w:t xml:space="preserve">Repo: </w:t>
       </w:r>
       <w:r>
@@ -979,7 +1764,7 @@
           <w:sz w:val="20"/>
           <w:szCs w:val="20"/>
         </w:rPr>
-        <w:t>https://github.com/branjames117/one-small-step</w:t>
+        <w:t>https://github.com/branjames117/bashhub</w:t>
       </w:r>
     </w:p>
     <w:p>
@@ -987,12 +1772,6 @@
         <w:pStyle w:val="NormalWeb"/>
         <w:spacing w:before="0" w:beforeAutospacing="0" w:after="0" w:afterAutospacing="0"/>
         <w:rPr>
-          <w:sz w:val="20"/>
-          <w:szCs w:val="20"/>
-        </w:rPr>
-      </w:pPr>
-      <w:r>
-        <w:rPr>
           <w:rFonts w:ascii="Arial" w:hAnsi="Arial" w:cs="Arial"/>
           <w:b/>
           <w:bCs/>
@@ -1000,7 +1779,51 @@
           <w:sz w:val="20"/>
           <w:szCs w:val="20"/>
         </w:rPr>
-        <w:t>Live: https://branjames117.github.io/one-small-step/</w:t>
+      </w:pPr>
+      <w:r>
+        <w:rPr>
+          <w:rFonts w:ascii="Arial" w:hAnsi="Arial" w:cs="Arial"/>
+          <w:b/>
+          <w:bCs/>
+          <w:color w:val="000000"/>
+          <w:sz w:val="20"/>
+          <w:szCs w:val="20"/>
+        </w:rPr>
+        <w:t xml:space="preserve">Live: </w:t>
+      </w:r>
+      <w:r>
+        <w:rPr>
+          <w:rFonts w:ascii="Arial" w:hAnsi="Arial" w:cs="Arial"/>
+          <w:b/>
+          <w:bCs/>
+          <w:color w:val="000000"/>
+          <w:sz w:val="20"/>
+          <w:szCs w:val="20"/>
+        </w:rPr>
+        <w:t>https://bash-hub.herokuapp.com/</w:t>
+      </w:r>
+    </w:p>
+    <w:p>
+      <w:pPr>
+        <w:pStyle w:val="NormalWeb"/>
+        <w:spacing w:before="0" w:beforeAutospacing="0" w:after="0" w:afterAutospacing="0"/>
+        <w:rPr>
+          <w:rFonts w:ascii="Arial" w:hAnsi="Arial" w:cs="Arial"/>
+          <w:b/>
+          <w:bCs/>
+          <w:color w:val="000000"/>
+          <w:sz w:val="20"/>
+          <w:szCs w:val="20"/>
+        </w:rPr>
+      </w:pPr>
+      <w:r>
+        <w:rPr>
+          <w:rFonts w:ascii="Arial" w:hAnsi="Arial" w:cs="Arial"/>
+          <w:color w:val="000000"/>
+          <w:sz w:val="20"/>
+          <w:szCs w:val="20"/>
+        </w:rPr>
+        <w:t>Event organization and information sharing application built with React and MaterialUI components, GraphQL via ApolloServer, and Mongoose.</w:t>
       </w:r>
     </w:p>
     <w:p>
@@ -1028,7 +1851,7 @@
           <w:sz w:val="20"/>
           <w:szCs w:val="20"/>
         </w:rPr>
-        <w:t>Single-page application with various NASA and astronomy-related APIs including Astronomy Picture of the Day, NASA Image and Video Search, ISS Tracker, and Reddit.</w:t>
+        <w:t>User authentication with JSON web tokens.</w:t>
       </w:r>
     </w:p>
     <w:p>
@@ -1056,12 +1879,13 @@
           <w:sz w:val="20"/>
           <w:szCs w:val="20"/>
         </w:rPr>
-        <w:t>Acted as project lead with three other developers.</w:t>
-      </w:r>
-    </w:p>
-    <w:p>
-      <w:pPr>
-        <w:spacing w:after="0" w:line="240" w:lineRule="auto"/>
+        <w:t>Image uploading via the Cloudinary API.</w:t>
+      </w:r>
+    </w:p>
+    <w:p>
+      <w:pPr>
+        <w:spacing w:after="0" w:line="240" w:lineRule="auto"/>
+        <w:textAlignment w:val="baseline"/>
         <w:rPr>
           <w:rFonts w:ascii="Times New Roman" w:eastAsia="Times New Roman" w:hAnsi="Times New Roman" w:cs="Times New Roman"/>
           <w:sz w:val="20"/>
@@ -1090,25 +1914,12 @@
           <w:szCs w:val="20"/>
           <w:u w:val="single"/>
         </w:rPr>
-        <w:t xml:space="preserve">Work </w:t>
-      </w:r>
-      <w:r>
-        <w:rPr>
-          <w:rFonts w:ascii="Arial" w:eastAsia="Times New Roman" w:hAnsi="Arial" w:cs="Arial"/>
-          <w:b/>
-          <w:bCs/>
-          <w:smallCaps/>
-          <w:sz w:val="20"/>
-          <w:szCs w:val="20"/>
-          <w:u w:val="single"/>
-        </w:rPr>
-        <w:t>Experience</w:t>
-      </w:r>
-    </w:p>
-    <w:p>
-      <w:pPr>
-        <w:spacing w:after="0" w:line="240" w:lineRule="auto"/>
-        <w:jc w:val="both"/>
+        <w:t>Education</w:t>
+      </w:r>
+    </w:p>
+    <w:p>
+      <w:pPr>
+        <w:spacing w:after="0" w:line="240" w:lineRule="auto"/>
         <w:rPr>
           <w:rFonts w:ascii="Times New Roman" w:eastAsia="Times New Roman" w:hAnsi="Times New Roman" w:cs="Times New Roman"/>
           <w:sz w:val="20"/>
@@ -1123,141 +1934,46 @@
           <w:sz w:val="20"/>
           <w:szCs w:val="20"/>
         </w:rPr>
-        <w:t>Team Lead/Technician</w:t>
-      </w:r>
-      <w:r>
-        <w:rPr>
-          <w:rFonts w:ascii="Arial" w:eastAsia="Times New Roman" w:hAnsi="Arial" w:cs="Arial"/>
-          <w:b/>
-          <w:bCs/>
-          <w:sz w:val="20"/>
-          <w:szCs w:val="20"/>
-        </w:rPr>
-        <w:tab/>
-      </w:r>
-      <w:r>
-        <w:rPr>
-          <w:rFonts w:ascii="Arial" w:eastAsia="Times New Roman" w:hAnsi="Arial" w:cs="Arial"/>
-          <w:b/>
-          <w:bCs/>
-          <w:sz w:val="20"/>
-          <w:szCs w:val="20"/>
-        </w:rPr>
-        <w:tab/>
-      </w:r>
-      <w:r>
-        <w:rPr>
-          <w:rFonts w:ascii="Arial" w:eastAsia="Times New Roman" w:hAnsi="Arial" w:cs="Arial"/>
-          <w:b/>
-          <w:bCs/>
-          <w:sz w:val="20"/>
-          <w:szCs w:val="20"/>
-        </w:rPr>
-        <w:tab/>
-      </w:r>
-      <w:r>
-        <w:rPr>
-          <w:rFonts w:ascii="Arial" w:eastAsia="Times New Roman" w:hAnsi="Arial" w:cs="Arial"/>
-          <w:b/>
-          <w:bCs/>
-          <w:sz w:val="20"/>
-          <w:szCs w:val="20"/>
-        </w:rPr>
-        <w:tab/>
-      </w:r>
-      <w:r>
-        <w:rPr>
-          <w:rFonts w:ascii="Arial" w:eastAsia="Times New Roman" w:hAnsi="Arial" w:cs="Arial"/>
-          <w:b/>
-          <w:bCs/>
-          <w:sz w:val="20"/>
-          <w:szCs w:val="20"/>
-        </w:rPr>
-        <w:tab/>
-      </w:r>
-      <w:r>
-        <w:rPr>
-          <w:rFonts w:ascii="Arial" w:eastAsia="Times New Roman" w:hAnsi="Arial" w:cs="Arial"/>
-          <w:b/>
-          <w:bCs/>
-          <w:sz w:val="20"/>
-          <w:szCs w:val="20"/>
-        </w:rPr>
-        <w:tab/>
-      </w:r>
-      <w:r>
-        <w:rPr>
-          <w:rFonts w:ascii="Arial" w:eastAsia="Times New Roman" w:hAnsi="Arial" w:cs="Arial"/>
-          <w:b/>
-          <w:bCs/>
-          <w:sz w:val="20"/>
-          <w:szCs w:val="20"/>
-        </w:rPr>
-        <w:tab/>
-      </w:r>
-      <w:r>
-        <w:rPr>
-          <w:rFonts w:ascii="Arial" w:eastAsia="Times New Roman" w:hAnsi="Arial" w:cs="Arial"/>
-          <w:b/>
-          <w:bCs/>
-          <w:sz w:val="20"/>
-          <w:szCs w:val="20"/>
-        </w:rPr>
-        <w:tab/>
-      </w:r>
-      <w:r>
-        <w:rPr>
-          <w:rFonts w:ascii="Arial" w:eastAsia="Times New Roman" w:hAnsi="Arial" w:cs="Arial"/>
-          <w:b/>
-          <w:bCs/>
-          <w:sz w:val="20"/>
-          <w:szCs w:val="20"/>
-        </w:rPr>
-        <w:tab/>
-      </w:r>
-      <w:r>
-        <w:rPr>
-          <w:rFonts w:ascii="Arial" w:eastAsia="Times New Roman" w:hAnsi="Arial" w:cs="Arial"/>
-          <w:b/>
-          <w:bCs/>
-          <w:sz w:val="20"/>
-          <w:szCs w:val="20"/>
-        </w:rPr>
-        <w:tab/>
-      </w:r>
-      <w:r>
-        <w:rPr>
-          <w:rFonts w:ascii="Arial" w:eastAsia="Times New Roman" w:hAnsi="Arial" w:cs="Arial"/>
-          <w:b/>
-          <w:bCs/>
-          <w:sz w:val="20"/>
-          <w:szCs w:val="20"/>
-        </w:rPr>
-        <w:tab/>
-      </w:r>
-      <w:r>
-        <w:rPr>
-          <w:rFonts w:ascii="Arial" w:eastAsia="Times New Roman" w:hAnsi="Arial" w:cs="Arial"/>
-          <w:b/>
-          <w:bCs/>
-          <w:sz w:val="20"/>
-          <w:szCs w:val="20"/>
-        </w:rPr>
-        <w:t xml:space="preserve">  </w:t>
-      </w:r>
-      <w:r>
-        <w:rPr>
-          <w:rFonts w:ascii="Arial" w:eastAsia="Times New Roman" w:hAnsi="Arial" w:cs="Arial"/>
-          <w:sz w:val="20"/>
-          <w:szCs w:val="20"/>
-        </w:rPr>
-        <w:t>2016 - Current</w:t>
-      </w:r>
-    </w:p>
-    <w:p>
-      <w:pPr>
-        <w:spacing w:after="0" w:line="240" w:lineRule="auto"/>
-        <w:jc w:val="both"/>
+        <w:t>Certificate:</w:t>
+      </w:r>
+      <w:r>
+        <w:rPr>
+          <w:rFonts w:ascii="Arial" w:eastAsia="Times New Roman" w:hAnsi="Arial" w:cs="Arial"/>
+          <w:b/>
+          <w:bCs/>
+          <w:sz w:val="20"/>
+          <w:szCs w:val="20"/>
+        </w:rPr>
+        <w:t xml:space="preserve"> </w:t>
+      </w:r>
+      <w:r>
+        <w:rPr>
+          <w:rFonts w:ascii="Arial" w:eastAsia="Times New Roman" w:hAnsi="Arial" w:cs="Arial"/>
+          <w:sz w:val="20"/>
+          <w:szCs w:val="20"/>
+        </w:rPr>
+        <w:t xml:space="preserve">Vanderbilt </w:t>
+      </w:r>
+      <w:r>
+        <w:rPr>
+          <w:rFonts w:ascii="Arial" w:eastAsia="Times New Roman" w:hAnsi="Arial" w:cs="Arial"/>
+          <w:sz w:val="20"/>
+          <w:szCs w:val="20"/>
+        </w:rPr>
+        <w:t>Full-Stack Coding Boot Camp</w:t>
+      </w:r>
+      <w:r>
+        <w:rPr>
+          <w:rFonts w:ascii="Arial" w:eastAsia="Times New Roman" w:hAnsi="Arial" w:cs="Arial"/>
+          <w:sz w:val="20"/>
+          <w:szCs w:val="20"/>
+        </w:rPr>
+        <w:t>, Nashville, TN</w:t>
+      </w:r>
+    </w:p>
+    <w:p>
+      <w:pPr>
+        <w:spacing w:line="240" w:lineRule="auto"/>
         <w:rPr>
           <w:rFonts w:ascii="Times New Roman" w:eastAsia="Times New Roman" w:hAnsi="Times New Roman" w:cs="Times New Roman"/>
           <w:sz w:val="20"/>
@@ -1267,139 +1983,70 @@
       <w:r>
         <w:rPr>
           <w:rFonts w:ascii="Arial" w:eastAsia="Times New Roman" w:hAnsi="Arial" w:cs="Arial"/>
-          <w:b/>
-          <w:bCs/>
-          <w:sz w:val="20"/>
-          <w:szCs w:val="20"/>
-        </w:rPr>
-        <w:t>A.O. Smith</w:t>
-      </w:r>
-      <w:r>
-        <w:rPr>
-          <w:rFonts w:ascii="Arial" w:eastAsia="Times New Roman" w:hAnsi="Arial" w:cs="Arial"/>
-          <w:b/>
-          <w:bCs/>
-          <w:sz w:val="20"/>
-          <w:szCs w:val="20"/>
-        </w:rPr>
-        <w:t xml:space="preserve"> - APCOM</w:t>
-      </w:r>
-      <w:r>
-        <w:rPr>
-          <w:rFonts w:ascii="Arial" w:eastAsia="Times New Roman" w:hAnsi="Arial" w:cs="Arial"/>
-          <w:b/>
-          <w:bCs/>
-          <w:sz w:val="20"/>
-          <w:szCs w:val="20"/>
-        </w:rPr>
-        <w:tab/>
-      </w:r>
-      <w:r>
-        <w:rPr>
-          <w:rFonts w:ascii="Arial" w:eastAsia="Times New Roman" w:hAnsi="Arial" w:cs="Arial"/>
-          <w:b/>
-          <w:bCs/>
-          <w:sz w:val="20"/>
-          <w:szCs w:val="20"/>
-        </w:rPr>
-        <w:tab/>
-      </w:r>
-      <w:r>
-        <w:rPr>
-          <w:rFonts w:ascii="Arial" w:eastAsia="Times New Roman" w:hAnsi="Arial" w:cs="Arial"/>
-          <w:b/>
-          <w:bCs/>
-          <w:sz w:val="20"/>
-          <w:szCs w:val="20"/>
-        </w:rPr>
-        <w:tab/>
-      </w:r>
-      <w:r>
-        <w:rPr>
-          <w:rFonts w:ascii="Arial" w:eastAsia="Times New Roman" w:hAnsi="Arial" w:cs="Arial"/>
-          <w:b/>
-          <w:bCs/>
-          <w:sz w:val="20"/>
-          <w:szCs w:val="20"/>
-        </w:rPr>
-        <w:tab/>
-      </w:r>
-      <w:r>
-        <w:rPr>
-          <w:rFonts w:ascii="Arial" w:eastAsia="Times New Roman" w:hAnsi="Arial" w:cs="Arial"/>
-          <w:b/>
-          <w:bCs/>
-          <w:sz w:val="20"/>
-          <w:szCs w:val="20"/>
-        </w:rPr>
-        <w:tab/>
-      </w:r>
-      <w:r>
-        <w:rPr>
-          <w:rFonts w:ascii="Arial" w:eastAsia="Times New Roman" w:hAnsi="Arial" w:cs="Arial"/>
-          <w:b/>
-          <w:bCs/>
-          <w:sz w:val="20"/>
-          <w:szCs w:val="20"/>
-        </w:rPr>
-        <w:tab/>
-      </w:r>
-      <w:r>
-        <w:rPr>
-          <w:rFonts w:ascii="Arial" w:eastAsia="Times New Roman" w:hAnsi="Arial" w:cs="Arial"/>
-          <w:b/>
-          <w:bCs/>
-          <w:sz w:val="20"/>
-          <w:szCs w:val="20"/>
-        </w:rPr>
-        <w:tab/>
-      </w:r>
-      <w:r>
-        <w:rPr>
-          <w:rFonts w:ascii="Arial" w:eastAsia="Times New Roman" w:hAnsi="Arial" w:cs="Arial"/>
-          <w:b/>
-          <w:bCs/>
-          <w:sz w:val="20"/>
-          <w:szCs w:val="20"/>
-        </w:rPr>
-        <w:tab/>
-      </w:r>
-      <w:r>
-        <w:rPr>
-          <w:rFonts w:ascii="Arial" w:eastAsia="Times New Roman" w:hAnsi="Arial" w:cs="Arial"/>
-          <w:b/>
-          <w:bCs/>
-          <w:sz w:val="20"/>
-          <w:szCs w:val="20"/>
-        </w:rPr>
-        <w:tab/>
-        <w:t> </w:t>
-      </w:r>
-      <w:r>
-        <w:rPr>
-          <w:rFonts w:ascii="Arial" w:eastAsia="Times New Roman" w:hAnsi="Arial" w:cs="Arial"/>
-          <w:b/>
-          <w:bCs/>
-          <w:sz w:val="20"/>
-          <w:szCs w:val="20"/>
-        </w:rPr>
-        <w:tab/>
-      </w:r>
-      <w:r>
-        <w:rPr>
-          <w:rFonts w:ascii="Arial" w:eastAsia="Times New Roman" w:hAnsi="Arial" w:cs="Arial"/>
-          <w:b/>
-          <w:bCs/>
-          <w:sz w:val="20"/>
-          <w:szCs w:val="20"/>
-        </w:rPr>
-        <w:tab/>
-      </w:r>
-      <w:r>
-        <w:rPr>
-          <w:rFonts w:ascii="Arial" w:eastAsia="Times New Roman" w:hAnsi="Arial" w:cs="Arial"/>
-          <w:b/>
-          <w:bCs/>
+          <w:sz w:val="20"/>
+          <w:szCs w:val="20"/>
+        </w:rPr>
+        <w:t>A 24-week program developing skills in HTML, CSS</w:t>
+      </w:r>
+      <w:r>
+        <w:rPr>
+          <w:rFonts w:ascii="Arial" w:eastAsia="Times New Roman" w:hAnsi="Arial" w:cs="Arial"/>
+          <w:sz w:val="20"/>
+          <w:szCs w:val="20"/>
+        </w:rPr>
+        <w:t>, Java</w:t>
+      </w:r>
+      <w:r>
+        <w:rPr>
+          <w:rFonts w:ascii="Arial" w:eastAsia="Times New Roman" w:hAnsi="Arial" w:cs="Arial"/>
+          <w:sz w:val="20"/>
+          <w:szCs w:val="20"/>
+        </w:rPr>
+        <w:t>S</w:t>
+      </w:r>
+      <w:r>
+        <w:rPr>
+          <w:rFonts w:ascii="Arial" w:eastAsia="Times New Roman" w:hAnsi="Arial" w:cs="Arial"/>
+          <w:sz w:val="20"/>
+          <w:szCs w:val="20"/>
+        </w:rPr>
+        <w:t xml:space="preserve">cript, </w:t>
+      </w:r>
+      <w:r>
+        <w:rPr>
+          <w:rFonts w:ascii="Arial" w:eastAsia="Times New Roman" w:hAnsi="Arial" w:cs="Arial"/>
+          <w:sz w:val="20"/>
+          <w:szCs w:val="20"/>
+        </w:rPr>
+        <w:t>Node</w:t>
+      </w:r>
+      <w:r>
+        <w:rPr>
+          <w:rFonts w:ascii="Arial" w:eastAsia="Times New Roman" w:hAnsi="Arial" w:cs="Arial"/>
+          <w:sz w:val="20"/>
+          <w:szCs w:val="20"/>
+        </w:rPr>
+        <w:t xml:space="preserve">, MySQL, MongoDB, Express, </w:t>
+      </w:r>
+      <w:r>
+        <w:rPr>
+          <w:rFonts w:ascii="Arial" w:eastAsia="Times New Roman" w:hAnsi="Arial" w:cs="Arial"/>
+          <w:sz w:val="20"/>
+          <w:szCs w:val="20"/>
+        </w:rPr>
+        <w:t>and React</w:t>
+      </w:r>
+      <w:r>
+        <w:rPr>
+          <w:rFonts w:ascii="Arial" w:eastAsia="Times New Roman" w:hAnsi="Arial" w:cs="Arial"/>
+          <w:sz w:val="20"/>
+          <w:szCs w:val="20"/>
+        </w:rPr>
+        <w:t>.</w:t>
+      </w:r>
+      <w:r>
+        <w:rPr>
+          <w:rFonts w:ascii="Arial" w:eastAsia="Times New Roman" w:hAnsi="Arial" w:cs="Arial"/>
           <w:sz w:val="20"/>
           <w:szCs w:val="20"/>
         </w:rPr>
@@ -1408,418 +2055,26 @@
       <w:r>
         <w:rPr>
           <w:rFonts w:ascii="Arial" w:eastAsia="Times New Roman" w:hAnsi="Arial" w:cs="Arial"/>
-          <w:b/>
-          <w:bCs/>
-          <w:sz w:val="20"/>
-          <w:szCs w:val="20"/>
-        </w:rPr>
-        <w:t xml:space="preserve"> </w:t>
-      </w:r>
-      <w:r>
-        <w:rPr>
-          <w:rFonts w:ascii="Arial" w:eastAsia="Times New Roman" w:hAnsi="Arial" w:cs="Arial"/>
-          <w:b/>
-          <w:bCs/>
-          <w:sz w:val="20"/>
-          <w:szCs w:val="20"/>
-        </w:rPr>
-        <w:t xml:space="preserve"> </w:t>
-      </w:r>
-      <w:r>
-        <w:rPr>
-          <w:rFonts w:ascii="Arial" w:eastAsia="Times New Roman" w:hAnsi="Arial" w:cs="Arial"/>
-          <w:b/>
-          <w:bCs/>
-          <w:sz w:val="20"/>
-          <w:szCs w:val="20"/>
-        </w:rPr>
-        <w:t xml:space="preserve">   </w:t>
-      </w:r>
-      <w:r>
-        <w:rPr>
-          <w:rFonts w:ascii="Arial" w:eastAsia="Times New Roman" w:hAnsi="Arial" w:cs="Arial"/>
-          <w:sz w:val="20"/>
-          <w:szCs w:val="20"/>
-        </w:rPr>
-        <w:t>Franklin</w:t>
-      </w:r>
-      <w:r>
-        <w:rPr>
-          <w:rFonts w:ascii="Arial" w:eastAsia="Times New Roman" w:hAnsi="Arial" w:cs="Arial"/>
-          <w:sz w:val="20"/>
-          <w:szCs w:val="20"/>
-        </w:rPr>
-        <w:t xml:space="preserve">, </w:t>
-      </w:r>
-      <w:r>
-        <w:rPr>
-          <w:rFonts w:ascii="Arial" w:eastAsia="Times New Roman" w:hAnsi="Arial" w:cs="Arial"/>
-          <w:sz w:val="20"/>
-          <w:szCs w:val="20"/>
-        </w:rPr>
-        <w:t>TN</w:t>
-      </w:r>
-    </w:p>
-    <w:p>
-      <w:pPr>
-        <w:spacing w:after="0" w:line="240" w:lineRule="auto"/>
-        <w:rPr>
-          <w:rFonts w:ascii="Times New Roman" w:eastAsia="Times New Roman" w:hAnsi="Times New Roman" w:cs="Times New Roman"/>
-          <w:sz w:val="20"/>
-          <w:szCs w:val="20"/>
-        </w:rPr>
-      </w:pPr>
-      <w:r>
-        <w:rPr>
-          <w:rFonts w:ascii="Arial" w:eastAsia="Times New Roman" w:hAnsi="Arial" w:cs="Arial"/>
-          <w:sz w:val="20"/>
-          <w:szCs w:val="20"/>
-        </w:rPr>
-        <w:t>As setup operator, run</w:t>
-      </w:r>
-      <w:r>
-        <w:rPr>
-          <w:rFonts w:ascii="Arial" w:eastAsia="Times New Roman" w:hAnsi="Arial" w:cs="Arial"/>
-          <w:sz w:val="20"/>
-          <w:szCs w:val="20"/>
-        </w:rPr>
-        <w:t xml:space="preserve"> and </w:t>
-      </w:r>
-      <w:r>
-        <w:rPr>
-          <w:rFonts w:ascii="Arial" w:eastAsia="Times New Roman" w:hAnsi="Arial" w:cs="Arial"/>
-          <w:sz w:val="20"/>
-          <w:szCs w:val="20"/>
-        </w:rPr>
-        <w:t>maintain</w:t>
-      </w:r>
-      <w:r>
-        <w:rPr>
-          <w:rFonts w:ascii="Arial" w:eastAsia="Times New Roman" w:hAnsi="Arial" w:cs="Arial"/>
-          <w:sz w:val="20"/>
-          <w:szCs w:val="20"/>
-        </w:rPr>
-        <w:t xml:space="preserve"> machines on </w:t>
-      </w:r>
-      <w:r>
-        <w:rPr>
-          <w:rFonts w:ascii="Arial" w:eastAsia="Times New Roman" w:hAnsi="Arial" w:cs="Arial"/>
-          <w:sz w:val="20"/>
-          <w:szCs w:val="20"/>
-        </w:rPr>
-        <w:t xml:space="preserve">the </w:t>
-      </w:r>
-      <w:r>
-        <w:rPr>
-          <w:rFonts w:ascii="Arial" w:eastAsia="Times New Roman" w:hAnsi="Arial" w:cs="Arial"/>
-          <w:sz w:val="20"/>
-          <w:szCs w:val="20"/>
-        </w:rPr>
-        <w:t xml:space="preserve">production line and </w:t>
-      </w:r>
-      <w:r>
-        <w:rPr>
-          <w:rFonts w:ascii="Arial" w:eastAsia="Times New Roman" w:hAnsi="Arial" w:cs="Arial"/>
-          <w:sz w:val="20"/>
-          <w:szCs w:val="20"/>
-        </w:rPr>
-        <w:t>change</w:t>
-      </w:r>
-      <w:r>
-        <w:rPr>
-          <w:rFonts w:ascii="Arial" w:eastAsia="Times New Roman" w:hAnsi="Arial" w:cs="Arial"/>
-          <w:sz w:val="20"/>
-          <w:szCs w:val="20"/>
-        </w:rPr>
-        <w:t xml:space="preserve"> machine config</w:t>
-      </w:r>
-      <w:r>
-        <w:rPr>
-          <w:rFonts w:ascii="Arial" w:eastAsia="Times New Roman" w:hAnsi="Arial" w:cs="Arial"/>
-          <w:sz w:val="20"/>
-          <w:szCs w:val="20"/>
-        </w:rPr>
-        <w:t>urations. As team lead, manage</w:t>
-      </w:r>
-      <w:r>
-        <w:rPr>
-          <w:rFonts w:ascii="Arial" w:eastAsia="Times New Roman" w:hAnsi="Arial" w:cs="Arial"/>
-          <w:sz w:val="20"/>
-          <w:szCs w:val="20"/>
-        </w:rPr>
-        <w:t xml:space="preserve"> employees and operations of department and </w:t>
-      </w:r>
-      <w:r>
-        <w:rPr>
-          <w:rFonts w:ascii="Arial" w:eastAsia="Times New Roman" w:hAnsi="Arial" w:cs="Arial"/>
-          <w:sz w:val="20"/>
-          <w:szCs w:val="20"/>
-        </w:rPr>
-        <w:t>ensure</w:t>
-      </w:r>
-      <w:r>
-        <w:rPr>
-          <w:rFonts w:ascii="Arial" w:eastAsia="Times New Roman" w:hAnsi="Arial" w:cs="Arial"/>
-          <w:sz w:val="20"/>
-          <w:szCs w:val="20"/>
-        </w:rPr>
-        <w:t xml:space="preserve"> quality and production goals </w:t>
-      </w:r>
-      <w:r>
-        <w:rPr>
-          <w:rFonts w:ascii="Arial" w:eastAsia="Times New Roman" w:hAnsi="Arial" w:cs="Arial"/>
-          <w:sz w:val="20"/>
-          <w:szCs w:val="20"/>
-        </w:rPr>
-        <w:t>are met or exceeded; maintain</w:t>
-      </w:r>
-      <w:r>
-        <w:rPr>
-          <w:rFonts w:ascii="Arial" w:eastAsia="Times New Roman" w:hAnsi="Arial" w:cs="Arial"/>
-          <w:sz w:val="20"/>
-          <w:szCs w:val="20"/>
-        </w:rPr>
-        <w:t xml:space="preserve"> lines of communication with supervisors as well as maintenance and engineering.</w:t>
-      </w:r>
-    </w:p>
-    <w:p>
-      <w:pPr>
-        <w:numPr>
-          <w:ilvl w:val="0"/>
-          <w:numId w:val="3"/>
-        </w:numPr>
-        <w:spacing w:after="0" w:line="240" w:lineRule="auto"/>
-        <w:textAlignment w:val="baseline"/>
-        <w:rPr>
-          <w:rFonts w:ascii="Arial" w:eastAsia="Times New Roman" w:hAnsi="Arial" w:cs="Arial"/>
-          <w:sz w:val="20"/>
-          <w:szCs w:val="20"/>
-        </w:rPr>
-      </w:pPr>
-      <w:r>
-        <w:rPr>
-          <w:rFonts w:ascii="Arial" w:eastAsia="Times New Roman" w:hAnsi="Arial" w:cs="Arial"/>
-          <w:sz w:val="20"/>
-          <w:szCs w:val="20"/>
-        </w:rPr>
-        <w:t xml:space="preserve">Became team lead over </w:t>
-      </w:r>
-      <w:r>
-        <w:rPr>
-          <w:rFonts w:ascii="Arial" w:eastAsia="Times New Roman" w:hAnsi="Arial" w:cs="Arial"/>
-          <w:sz w:val="20"/>
-          <w:szCs w:val="20"/>
-        </w:rPr>
-        <w:t xml:space="preserve">a </w:t>
-      </w:r>
-      <w:r>
-        <w:rPr>
-          <w:rFonts w:ascii="Arial" w:eastAsia="Times New Roman" w:hAnsi="Arial" w:cs="Arial"/>
-          <w:sz w:val="20"/>
-          <w:szCs w:val="20"/>
-        </w:rPr>
-        <w:t>larg</w:t>
-      </w:r>
-      <w:r>
-        <w:rPr>
-          <w:rFonts w:ascii="Arial" w:eastAsia="Times New Roman" w:hAnsi="Arial" w:cs="Arial"/>
-          <w:sz w:val="20"/>
-          <w:szCs w:val="20"/>
-        </w:rPr>
-        <w:t>e department one year after hire.</w:t>
-      </w:r>
-    </w:p>
-    <w:p>
-      <w:pPr>
-        <w:numPr>
-          <w:ilvl w:val="0"/>
-          <w:numId w:val="3"/>
-        </w:numPr>
-        <w:spacing w:after="0" w:line="240" w:lineRule="auto"/>
-        <w:textAlignment w:val="baseline"/>
-        <w:rPr>
-          <w:rFonts w:ascii="Arial" w:eastAsia="Times New Roman" w:hAnsi="Arial" w:cs="Arial"/>
-          <w:sz w:val="20"/>
-          <w:szCs w:val="20"/>
-        </w:rPr>
-      </w:pPr>
-      <w:r>
-        <w:rPr>
-          <w:rFonts w:ascii="Arial" w:eastAsia="Times New Roman" w:hAnsi="Arial" w:cs="Arial"/>
-          <w:sz w:val="20"/>
-          <w:szCs w:val="20"/>
-        </w:rPr>
-        <w:t>Consistently surpassed annual performance review expectations.</w:t>
-      </w:r>
-    </w:p>
-    <w:p>
-      <w:pPr>
-        <w:spacing w:after="0" w:line="240" w:lineRule="auto"/>
-        <w:rPr>
-          <w:rFonts w:ascii="Times New Roman" w:eastAsia="Times New Roman" w:hAnsi="Times New Roman" w:cs="Times New Roman"/>
-          <w:sz w:val="20"/>
-          <w:szCs w:val="20"/>
-        </w:rPr>
-      </w:pPr>
-    </w:p>
-    <w:p>
-      <w:pPr>
-        <w:spacing w:after="80" w:line="240" w:lineRule="auto"/>
-        <w:jc w:val="center"/>
-        <w:rPr>
-          <w:rFonts w:ascii="Times New Roman" w:eastAsia="Times New Roman" w:hAnsi="Times New Roman" w:cs="Times New Roman"/>
-          <w:sz w:val="20"/>
-          <w:szCs w:val="20"/>
-          <w:u w:val="single"/>
-        </w:rPr>
-      </w:pPr>
-      <w:r>
-        <w:rPr>
-          <w:rFonts w:ascii="Arial" w:eastAsia="Times New Roman" w:hAnsi="Arial" w:cs="Arial"/>
-          <w:b/>
-          <w:bCs/>
-          <w:smallCaps/>
-          <w:sz w:val="20"/>
-          <w:szCs w:val="20"/>
-          <w:u w:val="single"/>
-        </w:rPr>
-        <w:t>Education</w:t>
-      </w:r>
-    </w:p>
-    <w:p>
-      <w:pPr>
-        <w:spacing w:after="0" w:line="240" w:lineRule="auto"/>
-        <w:rPr>
-          <w:rFonts w:ascii="Times New Roman" w:eastAsia="Times New Roman" w:hAnsi="Times New Roman" w:cs="Times New Roman"/>
-          <w:sz w:val="20"/>
-          <w:szCs w:val="20"/>
-        </w:rPr>
-      </w:pPr>
-      <w:r>
-        <w:rPr>
-          <w:rFonts w:ascii="Arial" w:eastAsia="Times New Roman" w:hAnsi="Arial" w:cs="Arial"/>
-          <w:b/>
-          <w:bCs/>
-          <w:sz w:val="20"/>
-          <w:szCs w:val="20"/>
-        </w:rPr>
-        <w:t>Certificate:</w:t>
-      </w:r>
-      <w:r>
-        <w:rPr>
-          <w:rFonts w:ascii="Arial" w:eastAsia="Times New Roman" w:hAnsi="Arial" w:cs="Arial"/>
-          <w:b/>
-          <w:bCs/>
-          <w:sz w:val="20"/>
-          <w:szCs w:val="20"/>
-        </w:rPr>
-        <w:t xml:space="preserve"> </w:t>
-      </w:r>
-      <w:r>
-        <w:rPr>
-          <w:rFonts w:ascii="Arial" w:eastAsia="Times New Roman" w:hAnsi="Arial" w:cs="Arial"/>
-          <w:sz w:val="20"/>
-          <w:szCs w:val="20"/>
-        </w:rPr>
-        <w:t xml:space="preserve">Vanderbilt </w:t>
-      </w:r>
-      <w:r>
-        <w:rPr>
-          <w:rFonts w:ascii="Arial" w:eastAsia="Times New Roman" w:hAnsi="Arial" w:cs="Arial"/>
-          <w:sz w:val="20"/>
-          <w:szCs w:val="20"/>
-        </w:rPr>
-        <w:t>Full-Stack Coding Boot Camp</w:t>
-      </w:r>
-      <w:r>
-        <w:rPr>
-          <w:rFonts w:ascii="Arial" w:eastAsia="Times New Roman" w:hAnsi="Arial" w:cs="Arial"/>
-          <w:sz w:val="20"/>
-          <w:szCs w:val="20"/>
-        </w:rPr>
-        <w:t>, Nashville, TN</w:t>
-      </w:r>
-    </w:p>
-    <w:p>
-      <w:pPr>
-        <w:spacing w:line="240" w:lineRule="auto"/>
-        <w:rPr>
-          <w:rFonts w:ascii="Times New Roman" w:eastAsia="Times New Roman" w:hAnsi="Times New Roman" w:cs="Times New Roman"/>
-          <w:sz w:val="20"/>
-          <w:szCs w:val="20"/>
-        </w:rPr>
-      </w:pPr>
-      <w:r>
-        <w:rPr>
-          <w:rFonts w:ascii="Arial" w:eastAsia="Times New Roman" w:hAnsi="Arial" w:cs="Arial"/>
-          <w:sz w:val="20"/>
-          <w:szCs w:val="20"/>
-        </w:rPr>
-        <w:t>A 24-week program developing skills in HTML, CSS</w:t>
-      </w:r>
-      <w:r>
-        <w:rPr>
-          <w:rFonts w:ascii="Arial" w:eastAsia="Times New Roman" w:hAnsi="Arial" w:cs="Arial"/>
-          <w:sz w:val="20"/>
-          <w:szCs w:val="20"/>
-        </w:rPr>
-        <w:t>, Java</w:t>
-      </w:r>
-      <w:r>
-        <w:rPr>
-          <w:rFonts w:ascii="Arial" w:eastAsia="Times New Roman" w:hAnsi="Arial" w:cs="Arial"/>
-          <w:sz w:val="20"/>
-          <w:szCs w:val="20"/>
-        </w:rPr>
-        <w:t>S</w:t>
-      </w:r>
-      <w:r>
-        <w:rPr>
-          <w:rFonts w:ascii="Arial" w:eastAsia="Times New Roman" w:hAnsi="Arial" w:cs="Arial"/>
-          <w:sz w:val="20"/>
-          <w:szCs w:val="20"/>
-        </w:rPr>
-        <w:t xml:space="preserve">cript, </w:t>
-      </w:r>
-      <w:r>
-        <w:rPr>
-          <w:rFonts w:ascii="Arial" w:eastAsia="Times New Roman" w:hAnsi="Arial" w:cs="Arial"/>
-          <w:sz w:val="20"/>
-          <w:szCs w:val="20"/>
-        </w:rPr>
-        <w:t>Node</w:t>
-      </w:r>
-      <w:r>
-        <w:rPr>
-          <w:rFonts w:ascii="Arial" w:eastAsia="Times New Roman" w:hAnsi="Arial" w:cs="Arial"/>
-          <w:sz w:val="20"/>
-          <w:szCs w:val="20"/>
-        </w:rPr>
-        <w:t xml:space="preserve">, MySQL, MongoDB, Express, </w:t>
-      </w:r>
-      <w:r>
-        <w:rPr>
-          <w:rFonts w:ascii="Arial" w:eastAsia="Times New Roman" w:hAnsi="Arial" w:cs="Arial"/>
-          <w:sz w:val="20"/>
-          <w:szCs w:val="20"/>
-        </w:rPr>
-        <w:t>and React</w:t>
-      </w:r>
-      <w:r>
-        <w:rPr>
-          <w:rFonts w:ascii="Arial" w:eastAsia="Times New Roman" w:hAnsi="Arial" w:cs="Arial"/>
-          <w:sz w:val="20"/>
-          <w:szCs w:val="20"/>
-        </w:rPr>
-        <w:t>.</w:t>
-      </w:r>
-      <w:r>
-        <w:rPr>
-          <w:rFonts w:ascii="Arial" w:eastAsia="Times New Roman" w:hAnsi="Arial" w:cs="Arial"/>
-          <w:sz w:val="20"/>
-          <w:szCs w:val="20"/>
-        </w:rPr>
-        <w:t xml:space="preserve"> Began in September 2021, graduating in March 2022.</w:t>
+          <w:sz w:val="20"/>
+          <w:szCs w:val="20"/>
+        </w:rPr>
+        <w:t xml:space="preserve">Graduated </w:t>
+      </w:r>
+      <w:r>
+        <w:rPr>
+          <w:rFonts w:ascii="Arial" w:eastAsia="Times New Roman" w:hAnsi="Arial" w:cs="Arial"/>
+          <w:sz w:val="20"/>
+          <w:szCs w:val="20"/>
+        </w:rPr>
+        <w:t xml:space="preserve">March </w:t>
+      </w:r>
+      <w:r>
+        <w:rPr>
+          <w:rFonts w:ascii="Arial" w:eastAsia="Times New Roman" w:hAnsi="Arial" w:cs="Arial"/>
+          <w:sz w:val="20"/>
+          <w:szCs w:val="20"/>
+        </w:rPr>
+        <w:t>2022.</w:t>
       </w:r>
     </w:p>
     <w:p>
@@ -1864,18 +2119,34 @@
       <w:pPr>
         <w:spacing w:after="0" w:line="240" w:lineRule="auto"/>
         <w:rPr>
-          <w:rFonts w:ascii="Times New Roman" w:eastAsia="Times New Roman" w:hAnsi="Times New Roman" w:cs="Times New Roman"/>
-          <w:sz w:val="20"/>
-          <w:szCs w:val="20"/>
-        </w:rPr>
-      </w:pPr>
-      <w:r>
-        <w:rPr>
-          <w:rFonts w:ascii="Arial" w:eastAsia="Times New Roman" w:hAnsi="Arial" w:cs="Arial"/>
-          <w:sz w:val="20"/>
-          <w:szCs w:val="20"/>
-        </w:rPr>
-        <w:t>Bachelor of Arts with High Distinction, English major, German minor, graduated 2009.</w:t>
+          <w:rFonts w:ascii="Arial" w:eastAsia="Times New Roman" w:hAnsi="Arial" w:cs="Arial"/>
+          <w:sz w:val="20"/>
+          <w:szCs w:val="20"/>
+        </w:rPr>
+      </w:pPr>
+      <w:r>
+        <w:rPr>
+          <w:rFonts w:ascii="Arial" w:eastAsia="Times New Roman" w:hAnsi="Arial" w:cs="Arial"/>
+          <w:sz w:val="20"/>
+          <w:szCs w:val="20"/>
+        </w:rPr>
+        <w:t>Bachelor of Arts with High Distinction</w:t>
+      </w:r>
+      <w:r>
+        <w:rPr>
+          <w:rFonts w:ascii="Arial" w:eastAsia="Times New Roman" w:hAnsi="Arial" w:cs="Arial"/>
+          <w:sz w:val="20"/>
+          <w:szCs w:val="20"/>
+        </w:rPr>
+        <w:t>, English major, German minor. G</w:t>
+      </w:r>
+      <w:r>
+        <w:rPr>
+          <w:rFonts w:ascii="Arial" w:eastAsia="Times New Roman" w:hAnsi="Arial" w:cs="Arial"/>
+          <w:sz w:val="20"/>
+          <w:szCs w:val="20"/>
+        </w:rPr>
+        <w:t>raduated 2009.</w:t>
       </w:r>
     </w:p>
     <w:sectPr>
@@ -2720,6 +2991,17 @@
       <w:color w:val="0000FF" w:themeColor="hyperlink"/>
       <w:u w:val="single"/>
     </w:rPr>
+  </w:style>
+  <w:style w:type="paragraph" w:styleId="ListParagraph">
+    <w:name w:val="List Paragraph"/>
+    <w:basedOn w:val="Normal"/>
+    <w:uiPriority w:val="34"/>
+    <w:qFormat/>
+    <w:rsid w:val="0087718A"/>
+    <w:pPr>
+      <w:ind w:left="720"/>
+      <w:contextualSpacing/>
+    </w:pPr>
   </w:style>
 </w:styles>
 </file>

</xml_diff>